<commit_message>
Updated document Day 9
</commit_message>
<xml_diff>
--- a/Project Document.docx
+++ b/Project Document.docx
@@ -6970,6 +6970,95 @@
           <w:sz w:val="24"/>
         </w:rPr>
         <w:t>. The document was organized in a structured format to maintain clarity and to align with the guidelines provided for Milestone 1.</w:t>
+      </w:r>
+    </w:p>
+    <w:p>
+      <w:pPr>
+        <w:rPr>
+          <w:rFonts w:ascii="Times New Roman" w:hAnsi="Times New Roman" w:cs="Times New Roman"/>
+          <w:sz w:val="24"/>
+        </w:rPr>
+      </w:pPr>
+    </w:p>
+    <w:p>
+      <w:pPr>
+        <w:rPr>
+          <w:rFonts w:ascii="Times New Roman" w:hAnsi="Times New Roman" w:cs="Times New Roman"/>
+          <w:b/>
+          <w:sz w:val="24"/>
+        </w:rPr>
+      </w:pPr>
+      <w:r>
+        <w:rPr>
+          <w:rFonts w:ascii="Times New Roman" w:hAnsi="Times New Roman" w:cs="Times New Roman"/>
+          <w:b/>
+          <w:sz w:val="24"/>
+        </w:rPr>
+        <w:t>Day 9 – Milestone 1:</w:t>
+      </w:r>
+    </w:p>
+    <w:p>
+      <w:pPr>
+        <w:rPr>
+          <w:rFonts w:ascii="Times New Roman" w:hAnsi="Times New Roman" w:cs="Times New Roman"/>
+          <w:b/>
+          <w:sz w:val="24"/>
+        </w:rPr>
+      </w:pPr>
+    </w:p>
+    <w:p>
+      <w:pPr>
+        <w:rPr>
+          <w:rFonts w:ascii="Times New Roman" w:hAnsi="Times New Roman" w:cs="Times New Roman"/>
+          <w:sz w:val="24"/>
+        </w:rPr>
+      </w:pPr>
+      <w:r>
+        <w:rPr>
+          <w:rFonts w:ascii="Times New Roman" w:hAnsi="Times New Roman" w:cs="Times New Roman"/>
+          <w:sz w:val="24"/>
+        </w:rPr>
+        <w:t xml:space="preserve">During Milestone 1, we completed the foundational planning, documentation, and initial implementation of the </w:t>
+      </w:r>
+      <w:proofErr w:type="spellStart"/>
+      <w:r>
+        <w:rPr>
+          <w:rFonts w:ascii="Times New Roman" w:hAnsi="Times New Roman" w:cs="Times New Roman"/>
+          <w:sz w:val="24"/>
+        </w:rPr>
+        <w:t>AirAware</w:t>
+      </w:r>
+      <w:proofErr w:type="spellEnd"/>
+      <w:r>
+        <w:rPr>
+          <w:rFonts w:ascii="Times New Roman" w:hAnsi="Times New Roman" w:cs="Times New Roman"/>
+          <w:sz w:val="24"/>
+        </w:rPr>
+        <w:t xml:space="preserve"> – Smart AQI Prediction System. All conceptual and design-related work discussed up to 20 November 2025 was compiled into a structured project document and presented to the review panel.</w:t>
+      </w:r>
+      <w:r>
+        <w:t xml:space="preserve"> </w:t>
+      </w:r>
+      <w:r>
+        <w:rPr>
+          <w:rFonts w:ascii="Times New Roman" w:hAnsi="Times New Roman" w:cs="Times New Roman"/>
+          <w:sz w:val="24"/>
+        </w:rPr>
+        <w:t>Presented the project idea, motivation (Delhi pollution crisis), and real-world relevance.</w:t>
+      </w:r>
+      <w:r>
+        <w:rPr>
+          <w:rFonts w:ascii="Times New Roman" w:hAnsi="Times New Roman" w:cs="Times New Roman"/>
+          <w:sz w:val="24"/>
+        </w:rPr>
+        <w:t xml:space="preserve"> </w:t>
+      </w:r>
+      <w:r>
+        <w:rPr>
+          <w:rFonts w:ascii="Times New Roman" w:hAnsi="Times New Roman" w:cs="Times New Roman"/>
+          <w:sz w:val="24"/>
+        </w:rPr>
+        <w:t>Milestone 1 successfully established the UI skeleton, computational logic base, and project direction.</w:t>
       </w:r>
       <w:bookmarkStart w:id="0" w:name="_GoBack"/>
       <w:bookmarkEnd w:id="0"/>

</xml_diff>